<commit_message>
ACUALIZACION VIAS, 10 DE JUNIO COMPLETO
</commit_message>
<xml_diff>
--- a/Vias Terrestres/LUNES 10 DE JUNIO.docx
+++ b/Vias Terrestres/LUNES 10 DE JUNIO.docx
@@ -801,6 +801,1812 @@
         </w:drawing>
       </w:r>
     </w:p>
+    <w:p>
+      <w:pPr>
+        <w:pStyle w:val="Prrafodelista"/>
+        <w:numPr>
+          <w:ilvl w:val="2"/>
+          <w:numId w:val="1"/>
+        </w:numPr>
+        <w:rPr>
+          <w:b/>
+          <w:bCs/>
+          <w:lang w:val="es-MX"/>
+        </w:rPr>
+      </w:pPr>
+    </w:p>
+    <w:p>
+      <w:pPr>
+        <w:pStyle w:val="Prrafodelista"/>
+        <w:numPr>
+          <w:ilvl w:val="0"/>
+          <w:numId w:val="1"/>
+        </w:numPr>
+        <w:rPr>
+          <w:b/>
+          <w:bCs/>
+          <w:lang w:val="es-MX"/>
+        </w:rPr>
+      </w:pPr>
+      <w:r>
+        <w:rPr>
+          <w:b/>
+          <w:bCs/>
+          <w:lang w:val="es-MX"/>
+        </w:rPr>
+        <w:t>EJEMPLO COMPLETO DE ANÁLISIS VEHICULAR</w:t>
+      </w:r>
+    </w:p>
+    <w:p>
+      <w:pPr>
+        <w:pStyle w:val="Prrafodelista"/>
+        <w:numPr>
+          <w:ilvl w:val="0"/>
+          <w:numId w:val="1"/>
+        </w:numPr>
+        <w:rPr>
+          <w:b/>
+          <w:bCs/>
+          <w:lang w:val="es-MX"/>
+        </w:rPr>
+      </w:pPr>
+      <w:r>
+        <w:rPr>
+          <w:noProof/>
+          <w:lang w:val="es-MX"/>
+        </w:rPr>
+        <w:drawing>
+          <wp:inline distT="0" distB="0" distL="0" distR="0" wp14:anchorId="3CA02AE3" wp14:editId="2674CC1B">
+            <wp:extent cx="5628904" cy="3026241"/>
+            <wp:effectExtent l="0" t="0" r="0" b="3175"/>
+            <wp:docPr id="955650048" name="Imagen 1"/>
+            <wp:cNvGraphicFramePr>
+              <a:graphicFrameLocks xmlns:a="http://schemas.openxmlformats.org/drawingml/2006/main" noChangeAspect="1"/>
+            </wp:cNvGraphicFramePr>
+            <a:graphic xmlns:a="http://schemas.openxmlformats.org/drawingml/2006/main">
+              <a:graphicData uri="http://schemas.openxmlformats.org/drawingml/2006/picture">
+                <pic:pic xmlns:pic="http://schemas.openxmlformats.org/drawingml/2006/picture">
+                  <pic:nvPicPr>
+                    <pic:cNvPr id="0" name="Picture 1"/>
+                    <pic:cNvPicPr>
+                      <a:picLocks noChangeAspect="1" noChangeArrowheads="1"/>
+                    </pic:cNvPicPr>
+                  </pic:nvPicPr>
+                  <pic:blipFill>
+                    <a:blip r:embed="rId7">
+                      <a:extLst>
+                        <a:ext uri="{28A0092B-C50C-407E-A947-70E740481C1C}">
+                          <a14:useLocalDpi xmlns:a14="http://schemas.microsoft.com/office/drawing/2010/main" val="0"/>
+                        </a:ext>
+                      </a:extLst>
+                    </a:blip>
+                    <a:srcRect/>
+                    <a:stretch>
+                      <a:fillRect/>
+                    </a:stretch>
+                  </pic:blipFill>
+                  <pic:spPr bwMode="auto">
+                    <a:xfrm>
+                      <a:off x="0" y="0"/>
+                      <a:ext cx="5635047" cy="3029544"/>
+                    </a:xfrm>
+                    <a:prstGeom prst="rect">
+                      <a:avLst/>
+                    </a:prstGeom>
+                    <a:noFill/>
+                    <a:ln>
+                      <a:noFill/>
+                    </a:ln>
+                  </pic:spPr>
+                </pic:pic>
+              </a:graphicData>
+            </a:graphic>
+          </wp:inline>
+        </w:drawing>
+      </w:r>
+    </w:p>
+    <w:p>
+      <w:pPr>
+        <w:pStyle w:val="Prrafodelista"/>
+        <w:numPr>
+          <w:ilvl w:val="0"/>
+          <w:numId w:val="1"/>
+        </w:numPr>
+        <w:rPr>
+          <w:b/>
+          <w:bCs/>
+          <w:lang w:val="es-MX"/>
+        </w:rPr>
+      </w:pPr>
+      <w:r>
+        <w:rPr>
+          <w:b/>
+          <w:bCs/>
+          <w:lang w:val="es-MX"/>
+        </w:rPr>
+        <w:drawing>
+          <wp:inline distT="0" distB="0" distL="0" distR="0" wp14:anchorId="13B9D97A" wp14:editId="5BD8EB9E">
+            <wp:extent cx="4715533" cy="2505425"/>
+            <wp:effectExtent l="0" t="0" r="0" b="9525"/>
+            <wp:docPr id="582160178" name="Imagen 1"/>
+            <wp:cNvGraphicFramePr>
+              <a:graphicFrameLocks xmlns:a="http://schemas.openxmlformats.org/drawingml/2006/main" noChangeAspect="1"/>
+            </wp:cNvGraphicFramePr>
+            <a:graphic xmlns:a="http://schemas.openxmlformats.org/drawingml/2006/main">
+              <a:graphicData uri="http://schemas.openxmlformats.org/drawingml/2006/picture">
+                <pic:pic xmlns:pic="http://schemas.openxmlformats.org/drawingml/2006/picture">
+                  <pic:nvPicPr>
+                    <pic:cNvPr id="582160178" name=""/>
+                    <pic:cNvPicPr/>
+                  </pic:nvPicPr>
+                  <pic:blipFill>
+                    <a:blip r:embed="rId8"/>
+                    <a:stretch>
+                      <a:fillRect/>
+                    </a:stretch>
+                  </pic:blipFill>
+                  <pic:spPr>
+                    <a:xfrm>
+                      <a:off x="0" y="0"/>
+                      <a:ext cx="4715533" cy="2505425"/>
+                    </a:xfrm>
+                    <a:prstGeom prst="rect">
+                      <a:avLst/>
+                    </a:prstGeom>
+                  </pic:spPr>
+                </pic:pic>
+              </a:graphicData>
+            </a:graphic>
+          </wp:inline>
+        </w:drawing>
+      </w:r>
+    </w:p>
+    <w:p>
+      <w:pPr>
+        <w:pStyle w:val="Prrafodelista"/>
+        <w:numPr>
+          <w:ilvl w:val="0"/>
+          <w:numId w:val="1"/>
+        </w:numPr>
+        <w:rPr>
+          <w:b/>
+          <w:bCs/>
+          <w:lang w:val="es-MX"/>
+        </w:rPr>
+      </w:pPr>
+      <w:r>
+        <w:rPr>
+          <w:b/>
+          <w:bCs/>
+          <w:lang w:val="es-MX"/>
+        </w:rPr>
+        <w:t xml:space="preserve"> </w:t>
+      </w:r>
+    </w:p>
+    <w:p>
+      <w:pPr>
+        <w:pStyle w:val="Prrafodelista"/>
+        <w:numPr>
+          <w:ilvl w:val="0"/>
+          <w:numId w:val="1"/>
+        </w:numPr>
+        <w:rPr>
+          <w:b/>
+          <w:bCs/>
+          <w:lang w:val="es-MX"/>
+        </w:rPr>
+      </w:pPr>
+      <w:r>
+        <w:rPr>
+          <w:b/>
+          <w:bCs/>
+          <w:lang w:val="es-MX"/>
+        </w:rPr>
+        <w:lastRenderedPageBreak/>
+        <w:t>TRÁNSITO PROMEDIO DIARIO SEMANAL TPDS:</w:t>
+      </w:r>
+    </w:p>
+    <w:p>
+      <w:pPr>
+        <w:pStyle w:val="Prrafodelista"/>
+        <w:numPr>
+          <w:ilvl w:val="1"/>
+          <w:numId w:val="1"/>
+        </w:numPr>
+        <w:rPr>
+          <w:b/>
+          <w:bCs/>
+          <w:lang w:val="es-MX"/>
+        </w:rPr>
+      </w:pPr>
+      <w:r>
+        <w:rPr>
+          <w:b/>
+          <w:bCs/>
+          <w:lang w:val="es-MX"/>
+        </w:rPr>
+        <w:t>TPDS = TS/7</w:t>
+      </w:r>
+    </w:p>
+    <w:p>
+      <w:pPr>
+        <w:pStyle w:val="Prrafodelista"/>
+        <w:numPr>
+          <w:ilvl w:val="1"/>
+          <w:numId w:val="1"/>
+        </w:numPr>
+        <w:rPr>
+          <w:b/>
+          <w:bCs/>
+          <w:lang w:val="es-MX"/>
+        </w:rPr>
+      </w:pPr>
+      <w:r>
+        <w:rPr>
+          <w:lang w:val="es-MX"/>
+        </w:rPr>
+        <w:t>TS= Transito mixto semanal</w:t>
+      </w:r>
+    </w:p>
+    <w:p>
+      <w:pPr>
+        <w:pStyle w:val="Prrafodelista"/>
+        <w:numPr>
+          <w:ilvl w:val="1"/>
+          <w:numId w:val="1"/>
+        </w:numPr>
+        <w:rPr>
+          <w:b/>
+          <w:bCs/>
+          <w:lang w:val="es-MX"/>
+        </w:rPr>
+      </w:pPr>
+      <w:r>
+        <w:rPr>
+          <w:lang w:val="es-MX"/>
+        </w:rPr>
+        <w:t xml:space="preserve">7 = </w:t>
+      </w:r>
+      <w:r>
+        <w:rPr>
+          <w:lang w:val="es-MX"/>
+        </w:rPr>
+        <w:t>Días de la semana</w:t>
+      </w:r>
+    </w:p>
+    <w:p>
+      <w:pPr>
+        <w:pStyle w:val="Prrafodelista"/>
+        <w:numPr>
+          <w:ilvl w:val="1"/>
+          <w:numId w:val="1"/>
+        </w:numPr>
+        <w:rPr>
+          <w:b/>
+          <w:bCs/>
+          <w:lang w:val="es-MX"/>
+        </w:rPr>
+      </w:pPr>
+      <w:r>
+        <w:rPr>
+          <w:lang w:val="es-MX"/>
+        </w:rPr>
+        <w:t>TPDS= 11,123/7 = 1589 Vehículos mixtos /día</w:t>
+      </w:r>
+    </w:p>
+    <w:p>
+      <w:pPr>
+        <w:pStyle w:val="Prrafodelista"/>
+        <w:numPr>
+          <w:ilvl w:val="0"/>
+          <w:numId w:val="1"/>
+        </w:numPr>
+        <w:rPr>
+          <w:b/>
+          <w:bCs/>
+          <w:lang w:val="es-MX"/>
+        </w:rPr>
+      </w:pPr>
+      <w:r>
+        <w:rPr>
+          <w:lang w:val="es-MX"/>
+        </w:rPr>
+        <w:t xml:space="preserve"> </w:t>
+      </w:r>
+    </w:p>
+    <w:p>
+      <w:pPr>
+        <w:pStyle w:val="Prrafodelista"/>
+        <w:numPr>
+          <w:ilvl w:val="0"/>
+          <w:numId w:val="1"/>
+        </w:numPr>
+        <w:rPr>
+          <w:b/>
+          <w:bCs/>
+          <w:lang w:val="es-MX"/>
+        </w:rPr>
+      </w:pPr>
+      <w:r>
+        <w:rPr>
+          <w:b/>
+          <w:bCs/>
+          <w:lang w:val="es-MX"/>
+        </w:rPr>
+        <w:t xml:space="preserve">CÁLCULO DEL TRÁNSITO PROMEDIO DIARIO </w:t>
+      </w:r>
+      <w:proofErr w:type="gramStart"/>
+      <w:r>
+        <w:rPr>
+          <w:b/>
+          <w:bCs/>
+          <w:lang w:val="es-MX"/>
+        </w:rPr>
+        <w:t>ANUAL :</w:t>
+      </w:r>
+      <w:proofErr w:type="gramEnd"/>
+      <w:r>
+        <w:rPr>
+          <w:b/>
+          <w:bCs/>
+          <w:lang w:val="es-MX"/>
+        </w:rPr>
+        <w:t xml:space="preserve"> (TPDA O MEDIA MUESTRAL)</w:t>
+      </w:r>
+    </w:p>
+    <w:p>
+      <w:pPr>
+        <w:pStyle w:val="Prrafodelista"/>
+        <w:numPr>
+          <w:ilvl w:val="1"/>
+          <w:numId w:val="1"/>
+        </w:numPr>
+        <w:rPr>
+          <w:b/>
+          <w:bCs/>
+          <w:lang w:val="es-MX"/>
+        </w:rPr>
+      </w:pPr>
+      <w:r>
+        <w:rPr>
+          <w:b/>
+          <w:bCs/>
+          <w:lang w:val="es-MX"/>
+        </w:rPr>
+        <w:t>TPDA = TPDS *A</w:t>
+      </w:r>
+    </w:p>
+    <w:p>
+      <w:pPr>
+        <w:pStyle w:val="Prrafodelista"/>
+        <w:numPr>
+          <w:ilvl w:val="1"/>
+          <w:numId w:val="1"/>
+        </w:numPr>
+        <w:rPr>
+          <w:b/>
+          <w:bCs/>
+          <w:lang w:val="es-MX"/>
+        </w:rPr>
+      </w:pPr>
+      <w:r>
+        <w:rPr>
+          <w:b/>
+          <w:bCs/>
+          <w:lang w:val="es-MX"/>
+        </w:rPr>
+        <w:t>TPDS = Tránsito promedio diario semanal</w:t>
+      </w:r>
+    </w:p>
+    <w:p>
+      <w:pPr>
+        <w:pStyle w:val="Prrafodelista"/>
+        <w:numPr>
+          <w:ilvl w:val="1"/>
+          <w:numId w:val="1"/>
+        </w:numPr>
+        <w:rPr>
+          <w:b/>
+          <w:bCs/>
+          <w:lang w:val="es-MX"/>
+        </w:rPr>
+      </w:pPr>
+      <w:r>
+        <w:rPr>
+          <w:b/>
+          <w:bCs/>
+          <w:lang w:val="es-MX"/>
+        </w:rPr>
+        <w:t>A = La mayor diferencia entre el TPDA Y TPDS</w:t>
+      </w:r>
+    </w:p>
+    <w:p>
+      <w:pPr>
+        <w:pStyle w:val="Prrafodelista"/>
+        <w:numPr>
+          <w:ilvl w:val="1"/>
+          <w:numId w:val="1"/>
+        </w:numPr>
+        <w:rPr>
+          <w:b/>
+          <w:bCs/>
+          <w:lang w:val="es-MX"/>
+        </w:rPr>
+      </w:pPr>
+      <w:r>
+        <w:rPr>
+          <w:lang w:val="es-MX"/>
+        </w:rPr>
+        <w:t xml:space="preserve"> </w:t>
+      </w:r>
+    </w:p>
+    <w:p>
+      <w:pPr>
+        <w:pStyle w:val="Prrafodelista"/>
+        <w:numPr>
+          <w:ilvl w:val="1"/>
+          <w:numId w:val="1"/>
+        </w:numPr>
+        <w:rPr>
+          <w:b/>
+          <w:bCs/>
+          <w:lang w:val="es-MX"/>
+        </w:rPr>
+      </w:pPr>
+      <w:r>
+        <w:rPr>
+          <w:lang w:val="es-MX"/>
+        </w:rPr>
+        <w:t xml:space="preserve">El valor de A, sumado o </w:t>
+      </w:r>
+      <w:proofErr w:type="spellStart"/>
+      <w:r>
+        <w:rPr>
+          <w:lang w:val="es-MX"/>
+        </w:rPr>
+        <w:t>rstado</w:t>
+      </w:r>
+      <w:proofErr w:type="spellEnd"/>
+      <w:r>
+        <w:rPr>
+          <w:lang w:val="es-MX"/>
+        </w:rPr>
+        <w:t xml:space="preserve"> del TPDS, establece el nivel de confianza del análisis vehicular </w:t>
+      </w:r>
+    </w:p>
+    <w:p>
+      <w:pPr>
+        <w:pStyle w:val="Prrafodelista"/>
+        <w:numPr>
+          <w:ilvl w:val="2"/>
+          <w:numId w:val="1"/>
+        </w:numPr>
+        <w:rPr>
+          <w:b/>
+          <w:bCs/>
+          <w:lang w:val="es-MX"/>
+        </w:rPr>
+      </w:pPr>
+      <w:r>
+        <w:rPr>
+          <w:b/>
+          <w:bCs/>
+          <w:lang w:val="es-MX"/>
+        </w:rPr>
+        <w:t xml:space="preserve">TPDA: </w:t>
+      </w:r>
+      <w:r>
+        <w:rPr>
+          <w:lang w:val="es-MX"/>
+        </w:rPr>
+        <w:t xml:space="preserve"> media poblacional</w:t>
+      </w:r>
+    </w:p>
+    <w:p>
+      <w:pPr>
+        <w:pStyle w:val="Prrafodelista"/>
+        <w:numPr>
+          <w:ilvl w:val="2"/>
+          <w:numId w:val="1"/>
+        </w:numPr>
+        <w:rPr>
+          <w:b/>
+          <w:bCs/>
+          <w:lang w:val="es-MX"/>
+        </w:rPr>
+      </w:pPr>
+      <w:r>
+        <w:rPr>
+          <w:b/>
+          <w:bCs/>
+          <w:lang w:val="es-MX"/>
+        </w:rPr>
+        <w:t xml:space="preserve">TPDS: </w:t>
+      </w:r>
+      <w:r>
+        <w:rPr>
+          <w:lang w:val="es-MX"/>
+        </w:rPr>
+        <w:t xml:space="preserve">media muestral </w:t>
+      </w:r>
+    </w:p>
+    <w:p>
+      <w:pPr>
+        <w:pStyle w:val="Prrafodelista"/>
+        <w:numPr>
+          <w:ilvl w:val="2"/>
+          <w:numId w:val="1"/>
+        </w:numPr>
+        <w:rPr>
+          <w:b/>
+          <w:bCs/>
+          <w:lang w:val="es-MX"/>
+        </w:rPr>
+      </w:pPr>
+      <w:r>
+        <w:rPr>
+          <w:b/>
+          <w:bCs/>
+          <w:lang w:val="es-MX"/>
+        </w:rPr>
+        <w:t xml:space="preserve"> </w:t>
+      </w:r>
+    </w:p>
+    <w:p>
+      <w:pPr>
+        <w:pStyle w:val="Prrafodelista"/>
+        <w:numPr>
+          <w:ilvl w:val="2"/>
+          <w:numId w:val="1"/>
+        </w:numPr>
+        <w:rPr>
+          <w:b/>
+          <w:bCs/>
+          <w:lang w:val="es-MX"/>
+        </w:rPr>
+      </w:pPr>
+      <w:r>
+        <w:rPr>
+          <w:b/>
+          <w:bCs/>
+          <w:lang w:val="es-MX"/>
+        </w:rPr>
+        <w:t>A = K*E</w:t>
+      </w:r>
+    </w:p>
+    <w:p>
+      <w:pPr>
+        <w:pStyle w:val="Prrafodelista"/>
+        <w:numPr>
+          <w:ilvl w:val="2"/>
+          <w:numId w:val="1"/>
+        </w:numPr>
+        <w:rPr>
+          <w:b/>
+          <w:bCs/>
+          <w:lang w:val="es-MX"/>
+        </w:rPr>
+      </w:pPr>
+      <w:r>
+        <w:rPr>
+          <w:lang w:val="es-MX"/>
+        </w:rPr>
+        <w:t xml:space="preserve">K= es el numero de la desviación estándar de la muestra </w:t>
+      </w:r>
+    </w:p>
+    <w:p>
+      <w:pPr>
+        <w:pStyle w:val="Prrafodelista"/>
+        <w:numPr>
+          <w:ilvl w:val="2"/>
+          <w:numId w:val="1"/>
+        </w:numPr>
+        <w:rPr>
+          <w:b/>
+          <w:bCs/>
+          <w:lang w:val="es-MX"/>
+        </w:rPr>
+      </w:pPr>
+      <w:r>
+        <w:rPr>
+          <w:lang w:val="es-MX"/>
+        </w:rPr>
+        <w:t xml:space="preserve">E= el error de la muestra </w:t>
+      </w:r>
+    </w:p>
+    <w:p>
+      <w:pPr>
+        <w:pStyle w:val="Prrafodelista"/>
+        <w:numPr>
+          <w:ilvl w:val="2"/>
+          <w:numId w:val="1"/>
+        </w:numPr>
+        <w:rPr>
+          <w:b/>
+          <w:bCs/>
+          <w:lang w:val="es-MX"/>
+        </w:rPr>
+      </w:pPr>
+      <w:r>
+        <w:rPr>
+          <w:b/>
+          <w:bCs/>
+          <w:lang w:val="es-MX"/>
+        </w:rPr>
+        <w:drawing>
+          <wp:inline distT="0" distB="0" distL="0" distR="0" wp14:anchorId="13F86CCE" wp14:editId="506D8F4C">
+            <wp:extent cx="2827917" cy="1769423"/>
+            <wp:effectExtent l="0" t="0" r="0" b="2540"/>
+            <wp:docPr id="463373757" name="Imagen 1"/>
+            <wp:cNvGraphicFramePr>
+              <a:graphicFrameLocks xmlns:a="http://schemas.openxmlformats.org/drawingml/2006/main" noChangeAspect="1"/>
+            </wp:cNvGraphicFramePr>
+            <a:graphic xmlns:a="http://schemas.openxmlformats.org/drawingml/2006/main">
+              <a:graphicData uri="http://schemas.openxmlformats.org/drawingml/2006/picture">
+                <pic:pic xmlns:pic="http://schemas.openxmlformats.org/drawingml/2006/picture">
+                  <pic:nvPicPr>
+                    <pic:cNvPr id="463373757" name=""/>
+                    <pic:cNvPicPr/>
+                  </pic:nvPicPr>
+                  <pic:blipFill>
+                    <a:blip r:embed="rId9"/>
+                    <a:stretch>
+                      <a:fillRect/>
+                    </a:stretch>
+                  </pic:blipFill>
+                  <pic:spPr>
+                    <a:xfrm>
+                      <a:off x="0" y="0"/>
+                      <a:ext cx="2835753" cy="1774326"/>
+                    </a:xfrm>
+                    <a:prstGeom prst="rect">
+                      <a:avLst/>
+                    </a:prstGeom>
+                  </pic:spPr>
+                </pic:pic>
+              </a:graphicData>
+            </a:graphic>
+          </wp:inline>
+        </w:drawing>
+      </w:r>
+    </w:p>
+    <w:p>
+      <w:pPr>
+        <w:pStyle w:val="Prrafodelista"/>
+        <w:numPr>
+          <w:ilvl w:val="0"/>
+          <w:numId w:val="1"/>
+        </w:numPr>
+        <w:rPr>
+          <w:b/>
+          <w:bCs/>
+          <w:lang w:val="es-MX"/>
+        </w:rPr>
+      </w:pPr>
+      <w:r>
+        <w:rPr>
+          <w:b/>
+          <w:bCs/>
+          <w:lang w:val="es-MX"/>
+        </w:rPr>
+        <w:t xml:space="preserve"> </w:t>
+      </w:r>
+    </w:p>
+    <w:p>
+      <w:pPr>
+        <w:pStyle w:val="Prrafodelista"/>
+        <w:numPr>
+          <w:ilvl w:val="0"/>
+          <w:numId w:val="1"/>
+        </w:numPr>
+        <w:rPr>
+          <w:b/>
+          <w:bCs/>
+          <w:lang w:val="es-MX"/>
+        </w:rPr>
+      </w:pPr>
+      <w:r>
+        <w:rPr>
+          <w:b/>
+          <w:bCs/>
+          <w:lang w:val="es-MX"/>
+        </w:rPr>
+        <w:t>DESVIACION ESTANDAR DE LA POBLACION</w:t>
+      </w:r>
+    </w:p>
+    <w:p>
+      <w:pPr>
+        <w:pStyle w:val="Prrafodelista"/>
+        <w:numPr>
+          <w:ilvl w:val="1"/>
+          <w:numId w:val="1"/>
+        </w:numPr>
+        <w:rPr>
+          <w:b/>
+          <w:bCs/>
+          <w:lang w:val="es-MX"/>
+        </w:rPr>
+      </w:pPr>
+      <w:r>
+        <w:rPr>
+          <w:b/>
+          <w:bCs/>
+          <w:lang w:val="es-MX"/>
+        </w:rPr>
+        <w:drawing>
+          <wp:inline distT="0" distB="0" distL="0" distR="0" wp14:anchorId="7E32A007" wp14:editId="77323955">
+            <wp:extent cx="3277057" cy="1486107"/>
+            <wp:effectExtent l="0" t="0" r="0" b="0"/>
+            <wp:docPr id="327583742" name="Imagen 1"/>
+            <wp:cNvGraphicFramePr>
+              <a:graphicFrameLocks xmlns:a="http://schemas.openxmlformats.org/drawingml/2006/main" noChangeAspect="1"/>
+            </wp:cNvGraphicFramePr>
+            <a:graphic xmlns:a="http://schemas.openxmlformats.org/drawingml/2006/main">
+              <a:graphicData uri="http://schemas.openxmlformats.org/drawingml/2006/picture">
+                <pic:pic xmlns:pic="http://schemas.openxmlformats.org/drawingml/2006/picture">
+                  <pic:nvPicPr>
+                    <pic:cNvPr id="327583742" name=""/>
+                    <pic:cNvPicPr/>
+                  </pic:nvPicPr>
+                  <pic:blipFill>
+                    <a:blip r:embed="rId10"/>
+                    <a:stretch>
+                      <a:fillRect/>
+                    </a:stretch>
+                  </pic:blipFill>
+                  <pic:spPr>
+                    <a:xfrm>
+                      <a:off x="0" y="0"/>
+                      <a:ext cx="3277057" cy="1486107"/>
+                    </a:xfrm>
+                    <a:prstGeom prst="rect">
+                      <a:avLst/>
+                    </a:prstGeom>
+                  </pic:spPr>
+                </pic:pic>
+              </a:graphicData>
+            </a:graphic>
+          </wp:inline>
+        </w:drawing>
+      </w:r>
+    </w:p>
+    <w:p>
+      <w:pPr>
+        <w:pStyle w:val="Prrafodelista"/>
+        <w:numPr>
+          <w:ilvl w:val="1"/>
+          <w:numId w:val="1"/>
+        </w:numPr>
+        <w:rPr>
+          <w:b/>
+          <w:bCs/>
+          <w:lang w:val="es-MX"/>
+        </w:rPr>
+      </w:pPr>
+      <w:r>
+        <w:rPr>
+          <w:lang w:val="es-MX"/>
+        </w:rPr>
+        <w:t>S= desviación estándar de la muestra</w:t>
+      </w:r>
+    </w:p>
+    <w:p>
+      <w:pPr>
+        <w:pStyle w:val="Prrafodelista"/>
+        <w:numPr>
+          <w:ilvl w:val="1"/>
+          <w:numId w:val="1"/>
+        </w:numPr>
+        <w:rPr>
+          <w:b/>
+          <w:bCs/>
+          <w:lang w:val="es-MX"/>
+        </w:rPr>
+      </w:pPr>
+      <w:r>
+        <w:rPr>
+          <w:lang w:val="es-MX"/>
+        </w:rPr>
+        <w:t xml:space="preserve"> n = periodo de la muestra</w:t>
+      </w:r>
+    </w:p>
+    <w:p>
+      <w:pPr>
+        <w:pStyle w:val="Prrafodelista"/>
+        <w:numPr>
+          <w:ilvl w:val="1"/>
+          <w:numId w:val="1"/>
+        </w:numPr>
+        <w:rPr>
+          <w:b/>
+          <w:bCs/>
+          <w:lang w:val="es-MX"/>
+        </w:rPr>
+      </w:pPr>
+      <w:r>
+        <w:rPr>
+          <w:lang w:val="es-MX"/>
+        </w:rPr>
+        <w:t>N = población (1 año = 365 días)</w:t>
+      </w:r>
+    </w:p>
+    <w:p>
+      <w:pPr>
+        <w:pStyle w:val="Prrafodelista"/>
+        <w:numPr>
+          <w:ilvl w:val="1"/>
+          <w:numId w:val="1"/>
+        </w:numPr>
+        <w:rPr>
+          <w:b/>
+          <w:bCs/>
+          <w:lang w:val="es-MX"/>
+        </w:rPr>
+      </w:pPr>
+      <w:r>
+        <w:rPr>
+          <w:b/>
+          <w:bCs/>
+          <w:lang w:val="es-MX"/>
+        </w:rPr>
+        <w:t xml:space="preserve"> </w:t>
+      </w:r>
+    </w:p>
+    <w:p>
+      <w:pPr>
+        <w:pStyle w:val="Prrafodelista"/>
+        <w:numPr>
+          <w:ilvl w:val="0"/>
+          <w:numId w:val="1"/>
+        </w:numPr>
+        <w:rPr>
+          <w:b/>
+          <w:bCs/>
+          <w:lang w:val="es-MX"/>
+        </w:rPr>
+      </w:pPr>
+      <w:r>
+        <w:rPr>
+          <w:b/>
+          <w:bCs/>
+          <w:lang w:val="es-MX"/>
+        </w:rPr>
+        <w:t>DESVIACIÓN ESTANDAR DE LA MUESTRA (S):</w:t>
+      </w:r>
+    </w:p>
+    <w:p>
+      <w:pPr>
+        <w:pStyle w:val="Prrafodelista"/>
+        <w:numPr>
+          <w:ilvl w:val="0"/>
+          <w:numId w:val="1"/>
+        </w:numPr>
+        <w:rPr>
+          <w:b/>
+          <w:bCs/>
+          <w:lang w:val="es-MX"/>
+        </w:rPr>
+      </w:pPr>
+      <w:r>
+        <w:rPr>
+          <w:b/>
+          <w:bCs/>
+          <w:lang w:val="es-MX"/>
+        </w:rPr>
+        <w:lastRenderedPageBreak/>
+        <w:drawing>
+          <wp:inline distT="0" distB="0" distL="0" distR="0" wp14:anchorId="3568C982" wp14:editId="100742EA">
+            <wp:extent cx="5553850" cy="2286319"/>
+            <wp:effectExtent l="0" t="0" r="8890" b="0"/>
+            <wp:docPr id="1421253335" name="Imagen 1"/>
+            <wp:cNvGraphicFramePr>
+              <a:graphicFrameLocks xmlns:a="http://schemas.openxmlformats.org/drawingml/2006/main" noChangeAspect="1"/>
+            </wp:cNvGraphicFramePr>
+            <a:graphic xmlns:a="http://schemas.openxmlformats.org/drawingml/2006/main">
+              <a:graphicData uri="http://schemas.openxmlformats.org/drawingml/2006/picture">
+                <pic:pic xmlns:pic="http://schemas.openxmlformats.org/drawingml/2006/picture">
+                  <pic:nvPicPr>
+                    <pic:cNvPr id="1421253335" name=""/>
+                    <pic:cNvPicPr/>
+                  </pic:nvPicPr>
+                  <pic:blipFill>
+                    <a:blip r:embed="rId11"/>
+                    <a:stretch>
+                      <a:fillRect/>
+                    </a:stretch>
+                  </pic:blipFill>
+                  <pic:spPr>
+                    <a:xfrm>
+                      <a:off x="0" y="0"/>
+                      <a:ext cx="5553850" cy="2286319"/>
+                    </a:xfrm>
+                    <a:prstGeom prst="rect">
+                      <a:avLst/>
+                    </a:prstGeom>
+                  </pic:spPr>
+                </pic:pic>
+              </a:graphicData>
+            </a:graphic>
+          </wp:inline>
+        </w:drawing>
+      </w:r>
+    </w:p>
+    <w:p>
+      <w:pPr>
+        <w:pStyle w:val="Prrafodelista"/>
+        <w:numPr>
+          <w:ilvl w:val="0"/>
+          <w:numId w:val="1"/>
+        </w:numPr>
+        <w:rPr>
+          <w:b/>
+          <w:bCs/>
+          <w:lang w:val="es-MX"/>
+        </w:rPr>
+      </w:pPr>
+      <w:r>
+        <w:rPr>
+          <w:b/>
+          <w:bCs/>
+          <w:lang w:val="es-MX"/>
+        </w:rPr>
+        <w:t xml:space="preserve"> </w:t>
+      </w:r>
+    </w:p>
+    <w:p>
+      <w:pPr>
+        <w:pStyle w:val="Prrafodelista"/>
+        <w:numPr>
+          <w:ilvl w:val="0"/>
+          <w:numId w:val="1"/>
+        </w:numPr>
+        <w:rPr>
+          <w:b/>
+          <w:bCs/>
+          <w:lang w:val="es-MX"/>
+        </w:rPr>
+      </w:pPr>
+      <w:r>
+        <w:rPr>
+          <w:b/>
+          <w:bCs/>
+          <w:lang w:val="es-MX"/>
+        </w:rPr>
+        <w:t>NIVEL DE CONFIABILIDAD:</w:t>
+      </w:r>
+    </w:p>
+    <w:p>
+      <w:pPr>
+        <w:pStyle w:val="Prrafodelista"/>
+        <w:numPr>
+          <w:ilvl w:val="1"/>
+          <w:numId w:val="1"/>
+        </w:numPr>
+        <w:rPr>
+          <w:b/>
+          <w:bCs/>
+          <w:lang w:val="es-MX"/>
+        </w:rPr>
+      </w:pPr>
+      <w:r>
+        <w:rPr>
+          <w:b/>
+          <w:bCs/>
+          <w:lang w:val="es-MX"/>
+        </w:rPr>
+        <w:drawing>
+          <wp:inline distT="0" distB="0" distL="0" distR="0" wp14:anchorId="34E683D0" wp14:editId="0A5B8BC5">
+            <wp:extent cx="4048690" cy="1514686"/>
+            <wp:effectExtent l="0" t="0" r="9525" b="9525"/>
+            <wp:docPr id="735480839" name="Imagen 1"/>
+            <wp:cNvGraphicFramePr>
+              <a:graphicFrameLocks xmlns:a="http://schemas.openxmlformats.org/drawingml/2006/main" noChangeAspect="1"/>
+            </wp:cNvGraphicFramePr>
+            <a:graphic xmlns:a="http://schemas.openxmlformats.org/drawingml/2006/main">
+              <a:graphicData uri="http://schemas.openxmlformats.org/drawingml/2006/picture">
+                <pic:pic xmlns:pic="http://schemas.openxmlformats.org/drawingml/2006/picture">
+                  <pic:nvPicPr>
+                    <pic:cNvPr id="735480839" name=""/>
+                    <pic:cNvPicPr/>
+                  </pic:nvPicPr>
+                  <pic:blipFill>
+                    <a:blip r:embed="rId12"/>
+                    <a:stretch>
+                      <a:fillRect/>
+                    </a:stretch>
+                  </pic:blipFill>
+                  <pic:spPr>
+                    <a:xfrm>
+                      <a:off x="0" y="0"/>
+                      <a:ext cx="4048690" cy="1514686"/>
+                    </a:xfrm>
+                    <a:prstGeom prst="rect">
+                      <a:avLst/>
+                    </a:prstGeom>
+                  </pic:spPr>
+                </pic:pic>
+              </a:graphicData>
+            </a:graphic>
+          </wp:inline>
+        </w:drawing>
+      </w:r>
+    </w:p>
+    <w:p>
+      <w:pPr>
+        <w:pStyle w:val="Prrafodelista"/>
+        <w:numPr>
+          <w:ilvl w:val="0"/>
+          <w:numId w:val="1"/>
+        </w:numPr>
+        <w:rPr>
+          <w:b/>
+          <w:bCs/>
+          <w:lang w:val="es-MX"/>
+        </w:rPr>
+      </w:pPr>
+      <w:r>
+        <w:rPr>
+          <w:b/>
+          <w:bCs/>
+          <w:lang w:val="es-MX"/>
+        </w:rPr>
+        <w:lastRenderedPageBreak/>
+        <w:drawing>
+          <wp:inline distT="0" distB="0" distL="0" distR="0" wp14:anchorId="39EBDDB6" wp14:editId="28A5503B">
+            <wp:extent cx="3286584" cy="4248743"/>
+            <wp:effectExtent l="0" t="0" r="9525" b="0"/>
+            <wp:docPr id="1666800003" name="Imagen 1"/>
+            <wp:cNvGraphicFramePr>
+              <a:graphicFrameLocks xmlns:a="http://schemas.openxmlformats.org/drawingml/2006/main" noChangeAspect="1"/>
+            </wp:cNvGraphicFramePr>
+            <a:graphic xmlns:a="http://schemas.openxmlformats.org/drawingml/2006/main">
+              <a:graphicData uri="http://schemas.openxmlformats.org/drawingml/2006/picture">
+                <pic:pic xmlns:pic="http://schemas.openxmlformats.org/drawingml/2006/picture">
+                  <pic:nvPicPr>
+                    <pic:cNvPr id="1666800003" name=""/>
+                    <pic:cNvPicPr/>
+                  </pic:nvPicPr>
+                  <pic:blipFill>
+                    <a:blip r:embed="rId13"/>
+                    <a:stretch>
+                      <a:fillRect/>
+                    </a:stretch>
+                  </pic:blipFill>
+                  <pic:spPr>
+                    <a:xfrm>
+                      <a:off x="0" y="0"/>
+                      <a:ext cx="3286584" cy="4248743"/>
+                    </a:xfrm>
+                    <a:prstGeom prst="rect">
+                      <a:avLst/>
+                    </a:prstGeom>
+                  </pic:spPr>
+                </pic:pic>
+              </a:graphicData>
+            </a:graphic>
+          </wp:inline>
+        </w:drawing>
+      </w:r>
+    </w:p>
+    <w:p>
+      <w:pPr>
+        <w:pStyle w:val="Prrafodelista"/>
+        <w:numPr>
+          <w:ilvl w:val="0"/>
+          <w:numId w:val="1"/>
+        </w:numPr>
+        <w:rPr>
+          <w:b/>
+          <w:bCs/>
+          <w:lang w:val="es-MX"/>
+        </w:rPr>
+      </w:pPr>
+      <w:r>
+        <w:rPr>
+          <w:b/>
+          <w:bCs/>
+          <w:lang w:val="es-MX"/>
+        </w:rPr>
+        <w:drawing>
+          <wp:inline distT="0" distB="0" distL="0" distR="0" wp14:anchorId="5695BC8D" wp14:editId="1D0E00E0">
+            <wp:extent cx="5862268" cy="3562598"/>
+            <wp:effectExtent l="0" t="0" r="5715" b="0"/>
+            <wp:docPr id="1398333934" name="Imagen 1"/>
+            <wp:cNvGraphicFramePr>
+              <a:graphicFrameLocks xmlns:a="http://schemas.openxmlformats.org/drawingml/2006/main" noChangeAspect="1"/>
+            </wp:cNvGraphicFramePr>
+            <a:graphic xmlns:a="http://schemas.openxmlformats.org/drawingml/2006/main">
+              <a:graphicData uri="http://schemas.openxmlformats.org/drawingml/2006/picture">
+                <pic:pic xmlns:pic="http://schemas.openxmlformats.org/drawingml/2006/picture">
+                  <pic:nvPicPr>
+                    <pic:cNvPr id="1398333934" name=""/>
+                    <pic:cNvPicPr/>
+                  </pic:nvPicPr>
+                  <pic:blipFill>
+                    <a:blip r:embed="rId14"/>
+                    <a:stretch>
+                      <a:fillRect/>
+                    </a:stretch>
+                  </pic:blipFill>
+                  <pic:spPr>
+                    <a:xfrm>
+                      <a:off x="0" y="0"/>
+                      <a:ext cx="5869526" cy="3567009"/>
+                    </a:xfrm>
+                    <a:prstGeom prst="rect">
+                      <a:avLst/>
+                    </a:prstGeom>
+                  </pic:spPr>
+                </pic:pic>
+              </a:graphicData>
+            </a:graphic>
+          </wp:inline>
+        </w:drawing>
+      </w:r>
+    </w:p>
+    <w:p>
+      <w:pPr>
+        <w:pStyle w:val="Prrafodelista"/>
+        <w:numPr>
+          <w:ilvl w:val="0"/>
+          <w:numId w:val="1"/>
+        </w:numPr>
+        <w:rPr>
+          <w:b/>
+          <w:bCs/>
+          <w:lang w:val="es-MX"/>
+        </w:rPr>
+      </w:pPr>
+      <w:r>
+        <w:rPr>
+          <w:b/>
+          <w:bCs/>
+          <w:lang w:val="es-MX"/>
+        </w:rPr>
+        <w:t xml:space="preserve"> </w:t>
+      </w:r>
+    </w:p>
+    <w:p>
+      <w:pPr>
+        <w:pStyle w:val="Prrafodelista"/>
+        <w:numPr>
+          <w:ilvl w:val="0"/>
+          <w:numId w:val="1"/>
+        </w:numPr>
+        <w:rPr>
+          <w:b/>
+          <w:bCs/>
+          <w:lang w:val="es-MX"/>
+        </w:rPr>
+      </w:pPr>
+      <w:r>
+        <w:rPr>
+          <w:b/>
+          <w:bCs/>
+          <w:lang w:val="es-MX"/>
+        </w:rPr>
+        <w:t xml:space="preserve">DETERMINAR LA DESVIACION ESTANDAR DE LA POBLACION: </w:t>
+      </w:r>
+    </w:p>
+    <w:p>
+      <w:pPr>
+        <w:pStyle w:val="Prrafodelista"/>
+        <w:numPr>
+          <w:ilvl w:val="1"/>
+          <w:numId w:val="1"/>
+        </w:numPr>
+        <w:rPr>
+          <w:b/>
+          <w:bCs/>
+          <w:lang w:val="es-MX"/>
+        </w:rPr>
+      </w:pPr>
+      <w:r>
+        <w:rPr>
+          <w:b/>
+          <w:bCs/>
+          <w:lang w:val="es-MX"/>
+        </w:rPr>
+        <w:lastRenderedPageBreak/>
+        <w:drawing>
+          <wp:inline distT="0" distB="0" distL="0" distR="0" wp14:anchorId="46E3474B" wp14:editId="1832DDF8">
+            <wp:extent cx="2629267" cy="1838582"/>
+            <wp:effectExtent l="0" t="0" r="0" b="9525"/>
+            <wp:docPr id="645600704" name="Imagen 1"/>
+            <wp:cNvGraphicFramePr>
+              <a:graphicFrameLocks xmlns:a="http://schemas.openxmlformats.org/drawingml/2006/main" noChangeAspect="1"/>
+            </wp:cNvGraphicFramePr>
+            <a:graphic xmlns:a="http://schemas.openxmlformats.org/drawingml/2006/main">
+              <a:graphicData uri="http://schemas.openxmlformats.org/drawingml/2006/picture">
+                <pic:pic xmlns:pic="http://schemas.openxmlformats.org/drawingml/2006/picture">
+                  <pic:nvPicPr>
+                    <pic:cNvPr id="645600704" name=""/>
+                    <pic:cNvPicPr/>
+                  </pic:nvPicPr>
+                  <pic:blipFill>
+                    <a:blip r:embed="rId15"/>
+                    <a:stretch>
+                      <a:fillRect/>
+                    </a:stretch>
+                  </pic:blipFill>
+                  <pic:spPr>
+                    <a:xfrm>
+                      <a:off x="0" y="0"/>
+                      <a:ext cx="2629267" cy="1838582"/>
+                    </a:xfrm>
+                    <a:prstGeom prst="rect">
+                      <a:avLst/>
+                    </a:prstGeom>
+                  </pic:spPr>
+                </pic:pic>
+              </a:graphicData>
+            </a:graphic>
+          </wp:inline>
+        </w:drawing>
+      </w:r>
+    </w:p>
+    <w:p>
+      <w:pPr>
+        <w:pStyle w:val="Prrafodelista"/>
+        <w:numPr>
+          <w:ilvl w:val="1"/>
+          <w:numId w:val="1"/>
+        </w:numPr>
+        <w:rPr>
+          <w:b/>
+          <w:bCs/>
+          <w:lang w:val="es-MX"/>
+        </w:rPr>
+      </w:pPr>
+      <w:r>
+        <w:rPr>
+          <w:b/>
+          <w:bCs/>
+          <w:lang w:val="es-MX"/>
+        </w:rPr>
+        <w:t xml:space="preserve"> </w:t>
+      </w:r>
+    </w:p>
+    <w:p>
+      <w:pPr>
+        <w:pStyle w:val="Prrafodelista"/>
+        <w:numPr>
+          <w:ilvl w:val="1"/>
+          <w:numId w:val="1"/>
+        </w:numPr>
+        <w:rPr>
+          <w:b/>
+          <w:bCs/>
+          <w:lang w:val="es-MX"/>
+        </w:rPr>
+      </w:pPr>
+      <w:r>
+        <w:rPr>
+          <w:b/>
+          <w:bCs/>
+          <w:lang w:val="es-MX"/>
+        </w:rPr>
+        <w:t xml:space="preserve">SELECICONAR LA CONFIABILIDAD </w:t>
+      </w:r>
+    </w:p>
+    <w:p>
+      <w:pPr>
+        <w:pStyle w:val="Prrafodelista"/>
+        <w:numPr>
+          <w:ilvl w:val="2"/>
+          <w:numId w:val="1"/>
+        </w:numPr>
+        <w:rPr>
+          <w:b/>
+          <w:bCs/>
+          <w:lang w:val="es-MX"/>
+        </w:rPr>
+      </w:pPr>
+      <w:r>
+        <w:rPr>
+          <w:b/>
+          <w:bCs/>
+          <w:lang w:val="es-MX"/>
+        </w:rPr>
+        <w:t>Confiabilidad del 90%</w:t>
+      </w:r>
+    </w:p>
+    <w:p>
+      <w:pPr>
+        <w:pStyle w:val="Prrafodelista"/>
+        <w:numPr>
+          <w:ilvl w:val="3"/>
+          <w:numId w:val="1"/>
+        </w:numPr>
+        <w:rPr>
+          <w:b/>
+          <w:bCs/>
+          <w:lang w:val="es-MX"/>
+        </w:rPr>
+      </w:pPr>
+      <w:r>
+        <w:rPr>
+          <w:b/>
+          <w:bCs/>
+          <w:lang w:val="es-MX"/>
+        </w:rPr>
+        <w:drawing>
+          <wp:inline distT="0" distB="0" distL="0" distR="0" wp14:anchorId="36CBD2E2" wp14:editId="4465F92D">
+            <wp:extent cx="3343742" cy="1524213"/>
+            <wp:effectExtent l="0" t="0" r="9525" b="0"/>
+            <wp:docPr id="163552811" name="Imagen 1"/>
+            <wp:cNvGraphicFramePr>
+              <a:graphicFrameLocks xmlns:a="http://schemas.openxmlformats.org/drawingml/2006/main" noChangeAspect="1"/>
+            </wp:cNvGraphicFramePr>
+            <a:graphic xmlns:a="http://schemas.openxmlformats.org/drawingml/2006/main">
+              <a:graphicData uri="http://schemas.openxmlformats.org/drawingml/2006/picture">
+                <pic:pic xmlns:pic="http://schemas.openxmlformats.org/drawingml/2006/picture">
+                  <pic:nvPicPr>
+                    <pic:cNvPr id="163552811" name=""/>
+                    <pic:cNvPicPr/>
+                  </pic:nvPicPr>
+                  <pic:blipFill>
+                    <a:blip r:embed="rId16"/>
+                    <a:stretch>
+                      <a:fillRect/>
+                    </a:stretch>
+                  </pic:blipFill>
+                  <pic:spPr>
+                    <a:xfrm>
+                      <a:off x="0" y="0"/>
+                      <a:ext cx="3343742" cy="1524213"/>
+                    </a:xfrm>
+                    <a:prstGeom prst="rect">
+                      <a:avLst/>
+                    </a:prstGeom>
+                  </pic:spPr>
+                </pic:pic>
+              </a:graphicData>
+            </a:graphic>
+          </wp:inline>
+        </w:drawing>
+      </w:r>
+    </w:p>
+    <w:p>
+      <w:pPr>
+        <w:pStyle w:val="Prrafodelista"/>
+        <w:numPr>
+          <w:ilvl w:val="3"/>
+          <w:numId w:val="1"/>
+        </w:numPr>
+        <w:rPr>
+          <w:b/>
+          <w:bCs/>
+          <w:lang w:val="es-MX"/>
+        </w:rPr>
+      </w:pPr>
+    </w:p>
+    <w:p>
+      <w:pPr>
+        <w:pStyle w:val="Prrafodelista"/>
+        <w:numPr>
+          <w:ilvl w:val="1"/>
+          <w:numId w:val="1"/>
+        </w:numPr>
+        <w:rPr>
+          <w:b/>
+          <w:bCs/>
+          <w:lang w:val="es-MX"/>
+        </w:rPr>
+      </w:pPr>
+      <w:r>
+        <w:rPr>
+          <w:b/>
+          <w:bCs/>
+          <w:lang w:val="es-MX"/>
+        </w:rPr>
+        <w:drawing>
+          <wp:inline distT="0" distB="0" distL="0" distR="0" wp14:anchorId="4FB6EA06" wp14:editId="10AB7E16">
+            <wp:extent cx="4263241" cy="4085606"/>
+            <wp:effectExtent l="0" t="0" r="4445" b="0"/>
+            <wp:docPr id="979313409" name="Imagen 1"/>
+            <wp:cNvGraphicFramePr>
+              <a:graphicFrameLocks xmlns:a="http://schemas.openxmlformats.org/drawingml/2006/main" noChangeAspect="1"/>
+            </wp:cNvGraphicFramePr>
+            <a:graphic xmlns:a="http://schemas.openxmlformats.org/drawingml/2006/main">
+              <a:graphicData uri="http://schemas.openxmlformats.org/drawingml/2006/picture">
+                <pic:pic xmlns:pic="http://schemas.openxmlformats.org/drawingml/2006/picture">
+                  <pic:nvPicPr>
+                    <pic:cNvPr id="979313409" name=""/>
+                    <pic:cNvPicPr/>
+                  </pic:nvPicPr>
+                  <pic:blipFill>
+                    <a:blip r:embed="rId17"/>
+                    <a:stretch>
+                      <a:fillRect/>
+                    </a:stretch>
+                  </pic:blipFill>
+                  <pic:spPr>
+                    <a:xfrm>
+                      <a:off x="0" y="0"/>
+                      <a:ext cx="4264803" cy="4087103"/>
+                    </a:xfrm>
+                    <a:prstGeom prst="rect">
+                      <a:avLst/>
+                    </a:prstGeom>
+                  </pic:spPr>
+                </pic:pic>
+              </a:graphicData>
+            </a:graphic>
+          </wp:inline>
+        </w:drawing>
+      </w:r>
+    </w:p>
+    <w:p>
+      <w:pPr>
+        <w:pStyle w:val="Prrafodelista"/>
+        <w:numPr>
+          <w:ilvl w:val="0"/>
+          <w:numId w:val="1"/>
+        </w:numPr>
+        <w:rPr>
+          <w:b/>
+          <w:bCs/>
+          <w:lang w:val="es-MX"/>
+        </w:rPr>
+      </w:pPr>
+      <w:r>
+        <w:rPr>
+          <w:b/>
+          <w:bCs/>
+          <w:lang w:val="es-MX"/>
+        </w:rPr>
+        <w:lastRenderedPageBreak/>
+        <w:drawing>
+          <wp:inline distT="0" distB="0" distL="0" distR="0" wp14:anchorId="0E17763A" wp14:editId="3434D6FA">
+            <wp:extent cx="5901556" cy="3080294"/>
+            <wp:effectExtent l="0" t="0" r="4445" b="6350"/>
+            <wp:docPr id="101760578" name="Imagen 1"/>
+            <wp:cNvGraphicFramePr>
+              <a:graphicFrameLocks xmlns:a="http://schemas.openxmlformats.org/drawingml/2006/main" noChangeAspect="1"/>
+            </wp:cNvGraphicFramePr>
+            <a:graphic xmlns:a="http://schemas.openxmlformats.org/drawingml/2006/main">
+              <a:graphicData uri="http://schemas.openxmlformats.org/drawingml/2006/picture">
+                <pic:pic xmlns:pic="http://schemas.openxmlformats.org/drawingml/2006/picture">
+                  <pic:nvPicPr>
+                    <pic:cNvPr id="101760578" name=""/>
+                    <pic:cNvPicPr/>
+                  </pic:nvPicPr>
+                  <pic:blipFill>
+                    <a:blip r:embed="rId18"/>
+                    <a:stretch>
+                      <a:fillRect/>
+                    </a:stretch>
+                  </pic:blipFill>
+                  <pic:spPr>
+                    <a:xfrm>
+                      <a:off x="0" y="0"/>
+                      <a:ext cx="5930005" cy="3095143"/>
+                    </a:xfrm>
+                    <a:prstGeom prst="rect">
+                      <a:avLst/>
+                    </a:prstGeom>
+                  </pic:spPr>
+                </pic:pic>
+              </a:graphicData>
+            </a:graphic>
+          </wp:inline>
+        </w:drawing>
+      </w:r>
+      <w:r>
+        <w:rPr>
+          <w:b/>
+          <w:bCs/>
+          <w:lang w:val="es-MX"/>
+        </w:rPr>
+        <w:t xml:space="preserve">  </w:t>
+      </w:r>
+    </w:p>
+    <w:p>
+      <w:pPr>
+        <w:pStyle w:val="Prrafodelista"/>
+        <w:numPr>
+          <w:ilvl w:val="0"/>
+          <w:numId w:val="1"/>
+        </w:numPr>
+        <w:rPr>
+          <w:b/>
+          <w:bCs/>
+          <w:lang w:val="es-MX"/>
+        </w:rPr>
+      </w:pPr>
+    </w:p>
+    <w:p>
+      <w:pPr>
+        <w:pStyle w:val="Prrafodelista"/>
+        <w:numPr>
+          <w:ilvl w:val="0"/>
+          <w:numId w:val="1"/>
+        </w:numPr>
+        <w:rPr>
+          <w:b/>
+          <w:bCs/>
+          <w:lang w:val="es-MX"/>
+        </w:rPr>
+      </w:pPr>
+      <w:r>
+        <w:rPr>
+          <w:b/>
+          <w:bCs/>
+          <w:lang w:val="es-MX"/>
+        </w:rPr>
+        <w:t>DETERMINAR EL TPDA:</w:t>
+      </w:r>
+    </w:p>
+    <w:p>
+      <w:pPr>
+        <w:pStyle w:val="Prrafodelista"/>
+        <w:numPr>
+          <w:ilvl w:val="1"/>
+          <w:numId w:val="1"/>
+        </w:numPr>
+        <w:rPr>
+          <w:b/>
+          <w:bCs/>
+          <w:lang w:val="es-MX"/>
+        </w:rPr>
+      </w:pPr>
+      <w:r>
+        <w:rPr>
+          <w:b/>
+          <w:bCs/>
+          <w:lang w:val="es-MX"/>
+        </w:rPr>
+        <w:drawing>
+          <wp:inline distT="0" distB="0" distL="0" distR="0" wp14:anchorId="3DFAD986" wp14:editId="0D08F13F">
+            <wp:extent cx="4185764" cy="4013859"/>
+            <wp:effectExtent l="0" t="0" r="5715" b="5715"/>
+            <wp:docPr id="414155404" name="Imagen 1"/>
+            <wp:cNvGraphicFramePr>
+              <a:graphicFrameLocks xmlns:a="http://schemas.openxmlformats.org/drawingml/2006/main" noChangeAspect="1"/>
+            </wp:cNvGraphicFramePr>
+            <a:graphic xmlns:a="http://schemas.openxmlformats.org/drawingml/2006/main">
+              <a:graphicData uri="http://schemas.openxmlformats.org/drawingml/2006/picture">
+                <pic:pic xmlns:pic="http://schemas.openxmlformats.org/drawingml/2006/picture">
+                  <pic:nvPicPr>
+                    <pic:cNvPr id="414155404" name=""/>
+                    <pic:cNvPicPr/>
+                  </pic:nvPicPr>
+                  <pic:blipFill>
+                    <a:blip r:embed="rId19"/>
+                    <a:stretch>
+                      <a:fillRect/>
+                    </a:stretch>
+                  </pic:blipFill>
+                  <pic:spPr>
+                    <a:xfrm>
+                      <a:off x="0" y="0"/>
+                      <a:ext cx="4223170" cy="4049729"/>
+                    </a:xfrm>
+                    <a:prstGeom prst="rect">
+                      <a:avLst/>
+                    </a:prstGeom>
+                  </pic:spPr>
+                </pic:pic>
+              </a:graphicData>
+            </a:graphic>
+          </wp:inline>
+        </w:drawing>
+      </w:r>
+    </w:p>
+    <w:p>
+      <w:pPr>
+        <w:pStyle w:val="Prrafodelista"/>
+        <w:numPr>
+          <w:ilvl w:val="1"/>
+          <w:numId w:val="1"/>
+        </w:numPr>
+        <w:rPr>
+          <w:b/>
+          <w:bCs/>
+          <w:lang w:val="es-MX"/>
+        </w:rPr>
+      </w:pPr>
+      <w:r>
+        <w:rPr>
+          <w:b/>
+          <w:bCs/>
+          <w:lang w:val="es-MX"/>
+        </w:rPr>
+        <w:t xml:space="preserve"> </w:t>
+      </w:r>
+    </w:p>
+    <w:p>
+      <w:pPr>
+        <w:pStyle w:val="Prrafodelista"/>
+        <w:numPr>
+          <w:ilvl w:val="0"/>
+          <w:numId w:val="1"/>
+        </w:numPr>
+        <w:rPr>
+          <w:b/>
+          <w:bCs/>
+          <w:lang w:val="es-MX"/>
+        </w:rPr>
+      </w:pPr>
+      <w:r>
+        <w:rPr>
+          <w:b/>
+          <w:bCs/>
+          <w:lang w:val="es-MX"/>
+        </w:rPr>
+        <w:t xml:space="preserve">CLASIFICACION FUNCIONAL DE LA RUTA </w:t>
+      </w:r>
+    </w:p>
+    <w:p>
+      <w:pPr>
+        <w:pStyle w:val="Prrafodelista"/>
+        <w:numPr>
+          <w:ilvl w:val="0"/>
+          <w:numId w:val="1"/>
+        </w:numPr>
+        <w:rPr>
+          <w:b/>
+          <w:bCs/>
+          <w:lang w:val="es-MX"/>
+        </w:rPr>
+      </w:pPr>
+      <w:r>
+        <w:rPr>
+          <w:b/>
+          <w:bCs/>
+          <w:lang w:val="es-MX"/>
+        </w:rPr>
+        <w:lastRenderedPageBreak/>
+        <w:drawing>
+          <wp:inline distT="0" distB="0" distL="0" distR="0" wp14:anchorId="34CEE0BF" wp14:editId="214E8EC2">
+            <wp:extent cx="5712031" cy="4418778"/>
+            <wp:effectExtent l="0" t="0" r="3175" b="1270"/>
+            <wp:docPr id="1941813363" name="Imagen 1"/>
+            <wp:cNvGraphicFramePr>
+              <a:graphicFrameLocks xmlns:a="http://schemas.openxmlformats.org/drawingml/2006/main" noChangeAspect="1"/>
+            </wp:cNvGraphicFramePr>
+            <a:graphic xmlns:a="http://schemas.openxmlformats.org/drawingml/2006/main">
+              <a:graphicData uri="http://schemas.openxmlformats.org/drawingml/2006/picture">
+                <pic:pic xmlns:pic="http://schemas.openxmlformats.org/drawingml/2006/picture">
+                  <pic:nvPicPr>
+                    <pic:cNvPr id="1941813363" name=""/>
+                    <pic:cNvPicPr/>
+                  </pic:nvPicPr>
+                  <pic:blipFill>
+                    <a:blip r:embed="rId20"/>
+                    <a:stretch>
+                      <a:fillRect/>
+                    </a:stretch>
+                  </pic:blipFill>
+                  <pic:spPr>
+                    <a:xfrm>
+                      <a:off x="0" y="0"/>
+                      <a:ext cx="5714333" cy="4420559"/>
+                    </a:xfrm>
+                    <a:prstGeom prst="rect">
+                      <a:avLst/>
+                    </a:prstGeom>
+                  </pic:spPr>
+                </pic:pic>
+              </a:graphicData>
+            </a:graphic>
+          </wp:inline>
+        </w:drawing>
+      </w:r>
+    </w:p>
+    <w:p>
+      <w:pPr>
+        <w:pStyle w:val="Prrafodelista"/>
+        <w:numPr>
+          <w:ilvl w:val="0"/>
+          <w:numId w:val="1"/>
+        </w:numPr>
+        <w:rPr>
+          <w:b/>
+          <w:bCs/>
+          <w:lang w:val="es-MX"/>
+        </w:rPr>
+      </w:pPr>
+      <w:r>
+        <w:rPr>
+          <w:b/>
+          <w:bCs/>
+          <w:lang w:val="es-MX"/>
+        </w:rPr>
+        <w:drawing>
+          <wp:inline distT="0" distB="0" distL="0" distR="0" wp14:anchorId="637267F8" wp14:editId="73A7D597">
+            <wp:extent cx="2685888" cy="1211283"/>
+            <wp:effectExtent l="0" t="0" r="635" b="8255"/>
+            <wp:docPr id="1000041961" name="Imagen 1"/>
+            <wp:cNvGraphicFramePr>
+              <a:graphicFrameLocks xmlns:a="http://schemas.openxmlformats.org/drawingml/2006/main" noChangeAspect="1"/>
+            </wp:cNvGraphicFramePr>
+            <a:graphic xmlns:a="http://schemas.openxmlformats.org/drawingml/2006/main">
+              <a:graphicData uri="http://schemas.openxmlformats.org/drawingml/2006/picture">
+                <pic:pic xmlns:pic="http://schemas.openxmlformats.org/drawingml/2006/picture">
+                  <pic:nvPicPr>
+                    <pic:cNvPr id="1000041961" name=""/>
+                    <pic:cNvPicPr/>
+                  </pic:nvPicPr>
+                  <pic:blipFill>
+                    <a:blip r:embed="rId21"/>
+                    <a:stretch>
+                      <a:fillRect/>
+                    </a:stretch>
+                  </pic:blipFill>
+                  <pic:spPr>
+                    <a:xfrm>
+                      <a:off x="0" y="0"/>
+                      <a:ext cx="2701308" cy="1218237"/>
+                    </a:xfrm>
+                    <a:prstGeom prst="rect">
+                      <a:avLst/>
+                    </a:prstGeom>
+                  </pic:spPr>
+                </pic:pic>
+              </a:graphicData>
+            </a:graphic>
+          </wp:inline>
+        </w:drawing>
+      </w:r>
+    </w:p>
+    <w:p>
+      <w:pPr>
+        <w:pStyle w:val="Prrafodelista"/>
+        <w:numPr>
+          <w:ilvl w:val="0"/>
+          <w:numId w:val="1"/>
+        </w:numPr>
+        <w:rPr>
+          <w:b/>
+          <w:bCs/>
+          <w:lang w:val="es-MX"/>
+        </w:rPr>
+      </w:pPr>
+      <w:r>
+        <w:rPr>
+          <w:b/>
+          <w:bCs/>
+          <w:lang w:val="es-MX"/>
+        </w:rPr>
+        <w:drawing>
+          <wp:inline distT="0" distB="0" distL="0" distR="0" wp14:anchorId="703F32D4" wp14:editId="438DEEFE">
+            <wp:extent cx="2591162" cy="2333951"/>
+            <wp:effectExtent l="0" t="0" r="0" b="9525"/>
+            <wp:docPr id="1614391398" name="Imagen 1"/>
+            <wp:cNvGraphicFramePr>
+              <a:graphicFrameLocks xmlns:a="http://schemas.openxmlformats.org/drawingml/2006/main" noChangeAspect="1"/>
+            </wp:cNvGraphicFramePr>
+            <a:graphic xmlns:a="http://schemas.openxmlformats.org/drawingml/2006/main">
+              <a:graphicData uri="http://schemas.openxmlformats.org/drawingml/2006/picture">
+                <pic:pic xmlns:pic="http://schemas.openxmlformats.org/drawingml/2006/picture">
+                  <pic:nvPicPr>
+                    <pic:cNvPr id="1614391398" name=""/>
+                    <pic:cNvPicPr/>
+                  </pic:nvPicPr>
+                  <pic:blipFill>
+                    <a:blip r:embed="rId22"/>
+                    <a:stretch>
+                      <a:fillRect/>
+                    </a:stretch>
+                  </pic:blipFill>
+                  <pic:spPr>
+                    <a:xfrm>
+                      <a:off x="0" y="0"/>
+                      <a:ext cx="2591162" cy="2333951"/>
+                    </a:xfrm>
+                    <a:prstGeom prst="rect">
+                      <a:avLst/>
+                    </a:prstGeom>
+                  </pic:spPr>
+                </pic:pic>
+              </a:graphicData>
+            </a:graphic>
+          </wp:inline>
+        </w:drawing>
+      </w:r>
+    </w:p>
     <w:sectPr>
       <w:pgSz w:w="12240" w:h="15840"/>
       <w:pgMar w:top="1417" w:right="1701" w:bottom="1417" w:left="1701" w:header="708" w:footer="708" w:gutter="0"/>
@@ -816,7 +2622,7 @@
   <w:abstractNum w:abstractNumId="0" w15:restartNumberingAfterBreak="0">
     <w:nsid w:val="7427418D"/>
     <w:multiLevelType w:val="hybridMultilevel"/>
-    <w:tmpl w:val="138683E4"/>
+    <w:tmpl w:val="B322D5DE"/>
     <w:lvl w:ilvl="0" w:tplc="100A0001">
       <w:start w:val="1"/>
       <w:numFmt w:val="bullet"/>

</xml_diff>